<commit_message>
Added support for nested each tags and each tags on a single line
</commit_message>
<xml_diff>
--- a/tests/templates/each-tag-simple-ok.docx
+++ b/tests/templates/each-tag-simple-ok.docx
@@ -22,7 +22,35 @@
         </w:numPr>
       </w:pPr>
       <w:r>
-        <w:t>{{name}}</w:t>
+        <w:t>{{</w:t>
+      </w:r>
+      <w:proofErr w:type="spellStart"/>
+      <w:r>
+        <w:t>firstN</w:t>
+      </w:r>
+      <w:r>
+        <w:t>ame</w:t>
+      </w:r>
+      <w:proofErr w:type="spellEnd"/>
+      <w:r>
+        <w:t>}}</w:t>
+      </w:r>
+      <w:r>
+        <w:t xml:space="preserve"> </w:t>
+      </w:r>
+      <w:r>
+        <w:t>{{</w:t>
+      </w:r>
+      <w:proofErr w:type="spellStart"/>
+      <w:r>
+        <w:t>last</w:t>
+      </w:r>
+      <w:r>
+        <w:t>Name</w:t>
+      </w:r>
+      <w:proofErr w:type="spellEnd"/>
+      <w:r>
+        <w:t>}}</w:t>
       </w:r>
     </w:p>
     <w:p>
@@ -30,10 +58,7 @@
         <w:t>{{</w:t>
       </w:r>
       <w:r>
-        <w:t>#</w:t>
-      </w:r>
-      <w:r>
-        <w:t>end</w:t>
+        <w:t>#end</w:t>
       </w:r>
       <w:r>
         <w:t>each}}</w:t>

</xml_diff>